<commit_message>
Changes added before presentation
</commit_message>
<xml_diff>
--- a/1. Analysis of the problem/1.1. Постановка проблемы в стандартной форме.docx
+++ b/1. Analysis of the problem/1.1. Постановка проблемы в стандартной форме.docx
@@ -872,7 +872,27 @@
           <w:szCs w:val="28"/>
           <w:u w:val="single"/>
         </w:rPr>
-        <w:t xml:space="preserve">системы автоматизации работы курьерских служб </w:t>
+        <w:t xml:space="preserve">системы автоматизации работы </w:t>
+      </w:r>
+      <w:r>
+        <w:rPr>
+          <w:rFonts w:ascii="Times New Roman" w:hAnsi="Times New Roman" w:cs="Times New Roman"/>
+          <w:sz w:val="28"/>
+          <w:szCs w:val="28"/>
+          <w:u w:val="single"/>
+        </w:rPr>
+        <w:t>парковочных</w:t>
+      </w:r>
+      <w:bookmarkStart w:id="0" w:name="_GoBack"/>
+      <w:bookmarkEnd w:id="0"/>
+      <w:r>
+        <w:rPr>
+          <w:rFonts w:ascii="Times New Roman" w:hAnsi="Times New Roman" w:cs="Times New Roman"/>
+          <w:sz w:val="28"/>
+          <w:szCs w:val="28"/>
+          <w:u w:val="single"/>
+        </w:rPr>
+        <w:t xml:space="preserve"> служб </w:t>
       </w:r>
       <w:r>
         <w:rPr>
@@ -1198,8 +1218,6 @@
         </w:rPr>
         <w:t>Увеличение удовлетворенности клиентом сервисом.</w:t>
       </w:r>
-      <w:bookmarkStart w:id="0" w:name="_GoBack"/>
-      <w:bookmarkEnd w:id="0"/>
     </w:p>
     <w:p>
       <w:pPr>
@@ -2530,4 +2548,16 @@
     </a:ext>
   </a:extLst>
 </a:theme>
+</file>
+
+<file path=customXml/item1.xml><?xml version="1.0" encoding="utf-8"?>
+<b:Sources xmlns:b="http://schemas.openxmlformats.org/officeDocument/2006/bibliography" xmlns="http://schemas.openxmlformats.org/officeDocument/2006/bibliography" SelectedStyle="\GostTitle.XSL" StyleName="ГОСТ — сортировка по названиям" Version="2003"/>
+</file>
+
+<file path=customXml/itemProps1.xml><?xml version="1.0" encoding="utf-8"?>
+<ds:datastoreItem xmlns:ds="http://schemas.openxmlformats.org/officeDocument/2006/customXml" ds:itemID="{614C9F89-9A61-4FB5-9400-FB114292E369}">
+  <ds:schemaRefs>
+    <ds:schemaRef ds:uri="http://schemas.openxmlformats.org/officeDocument/2006/bibliography"/>
+  </ds:schemaRefs>
+</ds:datastoreItem>
 </file>
</xml_diff>